<commit_message>
Correções de notas de rodapé e algumas citações.
</commit_message>
<xml_diff>
--- a/AVS/Quadro Teorico.docx
+++ b/AVS/Quadro Teorico.docx
@@ -1,6 +1,6 @@
 
 <file path=word/document.xml><?xml version="1.0" encoding="utf-8"?>
-<w:document xmlns:wpc="http://schemas.microsoft.com/office/word/2010/wordprocessingCanvas" xmlns:cx="http://schemas.microsoft.com/office/drawing/2014/chartex" xmlns:cx1="http://schemas.microsoft.com/office/drawing/2015/9/8/chartex" xmlns:cx2="http://schemas.microsoft.com/office/drawing/2015/10/21/chartex" xmlns:cx3="http://schemas.microsoft.com/office/drawing/2016/5/9/chartex" xmlns:cx4="http://schemas.microsoft.com/office/drawing/2016/5/10/chartex" xmlns:cx5="http://schemas.microsoft.com/office/drawing/2016/5/11/chartex" xmlns:cx6="http://schemas.microsoft.com/office/drawing/2016/5/12/chartex" xmlns:cx7="http://schemas.microsoft.com/office/drawing/2016/5/13/chartex" xmlns:cx8="http://schemas.microsoft.com/office/drawing/2016/5/14/chartex" xmlns:mc="http://schemas.openxmlformats.org/markup-compatibility/2006" xmlns:aink="http://schemas.microsoft.com/office/drawing/2016/ink" xmlns:am3d="http://schemas.microsoft.com/office/drawing/2017/model3d" xmlns:o="urn:schemas-microsoft-com:office:office" xmlns:r="http://schemas.openxmlformats.org/officeDocument/2006/relationships" xmlns:m="http://schemas.openxmlformats.org/officeDocument/2006/math" xmlns:v="urn:schemas-microsoft-com:vml" xmlns:wp14="http://schemas.microsoft.com/office/word/2010/wordprocessingDrawing" xmlns:wp="http://schemas.openxmlformats.org/drawingml/2006/wordprocessingDrawing" xmlns:w10="urn:schemas-microsoft-com:office:word" xmlns:w="http://schemas.openxmlformats.org/wordprocessingml/2006/main" xmlns:w14="http://schemas.microsoft.com/office/word/2010/wordml" xmlns:w15="http://schemas.microsoft.com/office/word/2012/wordml" xmlns:w16cid="http://schemas.microsoft.com/office/word/2016/wordml/cid" xmlns:w16se="http://schemas.microsoft.com/office/word/2015/wordml/symex" xmlns:wpg="http://schemas.microsoft.com/office/word/2010/wordprocessingGroup" xmlns:wpi="http://schemas.microsoft.com/office/word/2010/wordprocessingInk" xmlns:wne="http://schemas.microsoft.com/office/word/2006/wordml" xmlns:wps="http://schemas.microsoft.com/office/word/2010/wordprocessingShape" mc:Ignorable="w14 w15 w16se w16cid wp14">
+<w:document xmlns:wpc="http://schemas.microsoft.com/office/word/2010/wordprocessingCanvas" xmlns:mc="http://schemas.openxmlformats.org/markup-compatibility/2006" xmlns:o="urn:schemas-microsoft-com:office:office" xmlns:r="http://schemas.openxmlformats.org/officeDocument/2006/relationships" xmlns:m="http://schemas.openxmlformats.org/officeDocument/2006/math" xmlns:v="urn:schemas-microsoft-com:vml" xmlns:wp14="http://schemas.microsoft.com/office/word/2010/wordprocessingDrawing" xmlns:wp="http://schemas.openxmlformats.org/drawingml/2006/wordprocessingDrawing" xmlns:w10="urn:schemas-microsoft-com:office:word" xmlns:w="http://schemas.openxmlformats.org/wordprocessingml/2006/main" xmlns:w14="http://schemas.microsoft.com/office/word/2010/wordml" xmlns:w15="http://schemas.microsoft.com/office/word/2012/wordml" xmlns:wpg="http://schemas.microsoft.com/office/word/2010/wordprocessingGroup" xmlns:wpi="http://schemas.microsoft.com/office/word/2010/wordprocessingInk" xmlns:wne="http://schemas.microsoft.com/office/word/2006/wordml" xmlns:wps="http://schemas.microsoft.com/office/word/2010/wordprocessingShape" mc:Ignorable="w14 w15 wp14">
   <w:body>
     <w:p>
       <w:pPr>
@@ -127,6 +127,7 @@
         </w:rPr>
         <w:t xml:space="preserve">O HTML é a sigla em inglês que significa </w:t>
       </w:r>
+      <w:proofErr w:type="spellStart"/>
       <w:r>
         <w:rPr>
           <w:rFonts w:ascii="Calibri" w:eastAsia="Times New Roman" w:hAnsi="Calibri" w:cs="Calibri"/>
@@ -135,8 +136,75 @@
           <w:szCs w:val="22"/>
           <w:lang w:eastAsia="pt-BR"/>
         </w:rPr>
-        <w:t>Hyper Text Markup Language</w:t>
-      </w:r>
+        <w:t>Hyper</w:t>
+      </w:r>
+      <w:proofErr w:type="spellEnd"/>
+      <w:r>
+        <w:rPr>
+          <w:rFonts w:ascii="Calibri" w:eastAsia="Times New Roman" w:hAnsi="Calibri" w:cs="Calibri"/>
+          <w:i/>
+          <w:sz w:val="22"/>
+          <w:szCs w:val="22"/>
+          <w:lang w:eastAsia="pt-BR"/>
+        </w:rPr>
+        <w:t xml:space="preserve"> </w:t>
+      </w:r>
+      <w:proofErr w:type="spellStart"/>
+      <w:r>
+        <w:rPr>
+          <w:rFonts w:ascii="Calibri" w:eastAsia="Times New Roman" w:hAnsi="Calibri" w:cs="Calibri"/>
+          <w:i/>
+          <w:sz w:val="22"/>
+          <w:szCs w:val="22"/>
+          <w:lang w:eastAsia="pt-BR"/>
+        </w:rPr>
+        <w:t>Text</w:t>
+      </w:r>
+      <w:proofErr w:type="spellEnd"/>
+      <w:r>
+        <w:rPr>
+          <w:rFonts w:ascii="Calibri" w:eastAsia="Times New Roman" w:hAnsi="Calibri" w:cs="Calibri"/>
+          <w:i/>
+          <w:sz w:val="22"/>
+          <w:szCs w:val="22"/>
+          <w:lang w:eastAsia="pt-BR"/>
+        </w:rPr>
+        <w:t xml:space="preserve"> </w:t>
+      </w:r>
+      <w:proofErr w:type="spellStart"/>
+      <w:r>
+        <w:rPr>
+          <w:rFonts w:ascii="Calibri" w:eastAsia="Times New Roman" w:hAnsi="Calibri" w:cs="Calibri"/>
+          <w:i/>
+          <w:sz w:val="22"/>
+          <w:szCs w:val="22"/>
+          <w:lang w:eastAsia="pt-BR"/>
+        </w:rPr>
+        <w:t>Markup</w:t>
+      </w:r>
+      <w:proofErr w:type="spellEnd"/>
+      <w:r>
+        <w:rPr>
+          <w:rFonts w:ascii="Calibri" w:eastAsia="Times New Roman" w:hAnsi="Calibri" w:cs="Calibri"/>
+          <w:i/>
+          <w:sz w:val="22"/>
+          <w:szCs w:val="22"/>
+          <w:lang w:eastAsia="pt-BR"/>
+        </w:rPr>
+        <w:t xml:space="preserve"> </w:t>
+      </w:r>
+      <w:proofErr w:type="spellStart"/>
+      <w:r>
+        <w:rPr>
+          <w:rFonts w:ascii="Calibri" w:eastAsia="Times New Roman" w:hAnsi="Calibri" w:cs="Calibri"/>
+          <w:i/>
+          <w:sz w:val="22"/>
+          <w:szCs w:val="22"/>
+          <w:lang w:eastAsia="pt-BR"/>
+        </w:rPr>
+        <w:t>Language</w:t>
+      </w:r>
+      <w:proofErr w:type="spellEnd"/>
       <w:r>
         <w:rPr>
           <w:rFonts w:ascii="Calibri" w:eastAsia="Times New Roman" w:hAnsi="Calibri" w:cs="Calibri"/>
@@ -248,12 +316,13 @@
       </w:r>
       <w:r>
         <w:rPr>
-          <w:rFonts w:ascii="Calibri" w:eastAsia="Times New Roman" w:hAnsi="Calibri" w:cs="Calibri"/>
-          <w:sz w:val="22"/>
-          <w:szCs w:val="22"/>
-          <w:lang w:eastAsia="pt-BR"/>
-        </w:rPr>
-        <w:t>*</w:t>
+          <w:rStyle w:val="Refdenotaderodap"/>
+          <w:rFonts w:ascii="Calibri" w:eastAsia="Times New Roman" w:hAnsi="Calibri" w:cs="Calibri"/>
+          <w:sz w:val="22"/>
+          <w:szCs w:val="22"/>
+          <w:lang w:eastAsia="pt-BR"/>
+        </w:rPr>
+        <w:footnoteReference w:id="1"/>
       </w:r>
       <w:r>
         <w:rPr>
@@ -274,6 +343,7 @@
           <w:rFonts w:ascii="Calibri" w:eastAsia="Times New Roman" w:hAnsi="Calibri" w:cs="Calibri"/>
           <w:sz w:val="22"/>
           <w:szCs w:val="22"/>
+          <w:u w:val="single"/>
           <w:lang w:eastAsia="pt-BR"/>
         </w:rPr>
       </w:pPr>
@@ -294,7 +364,29 @@
           <w:szCs w:val="22"/>
           <w:lang w:eastAsia="pt-BR"/>
         </w:rPr>
-        <w:t>World Wide Web</w:t>
+        <w:t xml:space="preserve">World </w:t>
+      </w:r>
+      <w:proofErr w:type="spellStart"/>
+      <w:r>
+        <w:rPr>
+          <w:rFonts w:ascii="Calibri" w:eastAsia="Times New Roman" w:hAnsi="Calibri" w:cs="Calibri"/>
+          <w:i/>
+          <w:sz w:val="22"/>
+          <w:szCs w:val="22"/>
+          <w:lang w:eastAsia="pt-BR"/>
+        </w:rPr>
+        <w:t>Wide</w:t>
+      </w:r>
+      <w:proofErr w:type="spellEnd"/>
+      <w:r>
+        <w:rPr>
+          <w:rFonts w:ascii="Calibri" w:eastAsia="Times New Roman" w:hAnsi="Calibri" w:cs="Calibri"/>
+          <w:i/>
+          <w:sz w:val="22"/>
+          <w:szCs w:val="22"/>
+          <w:lang w:eastAsia="pt-BR"/>
+        </w:rPr>
+        <w:t xml:space="preserve"> Web</w:t>
       </w:r>
       <w:r>
         <w:rPr>
@@ -339,7 +431,16 @@
           <w:szCs w:val="22"/>
           <w:lang w:eastAsia="pt-BR"/>
         </w:rPr>
-        <w:t xml:space="preserve">passou por oito versões, na qual a última e mais avançada, o HTML5, será usado neste projeto. </w:t>
+        <w:t>passou por oito versões, na qual a última e mais avançada, o H</w:t>
+      </w:r>
+      <w:r>
+        <w:rPr>
+          <w:rFonts w:ascii="Calibri" w:eastAsia="Times New Roman" w:hAnsi="Calibri" w:cs="Calibri"/>
+          <w:sz w:val="22"/>
+          <w:szCs w:val="22"/>
+          <w:lang w:eastAsia="pt-BR"/>
+        </w:rPr>
+        <w:t>TML5, será usado neste projeto (SILVA, 2015, p 19-25).</w:t>
       </w:r>
     </w:p>
     <w:p>
@@ -451,7 +552,73 @@
           <w:szCs w:val="22"/>
           <w:lang w:eastAsia="pt-BR"/>
         </w:rPr>
-        <w:t>(Cascading style sheet)</w:t>
+        <w:t>(</w:t>
+      </w:r>
+      <w:proofErr w:type="spellStart"/>
+      <w:r>
+        <w:rPr>
+          <w:rFonts w:ascii="Calibri" w:eastAsia="Times New Roman" w:hAnsi="Calibri" w:cs="Calibri"/>
+          <w:i/>
+          <w:sz w:val="22"/>
+          <w:szCs w:val="22"/>
+          <w:lang w:eastAsia="pt-BR"/>
+        </w:rPr>
+        <w:t>Cascading</w:t>
+      </w:r>
+      <w:proofErr w:type="spellEnd"/>
+      <w:r>
+        <w:rPr>
+          <w:rFonts w:ascii="Calibri" w:eastAsia="Times New Roman" w:hAnsi="Calibri" w:cs="Calibri"/>
+          <w:i/>
+          <w:sz w:val="22"/>
+          <w:szCs w:val="22"/>
+          <w:lang w:eastAsia="pt-BR"/>
+        </w:rPr>
+        <w:t xml:space="preserve"> </w:t>
+      </w:r>
+      <w:proofErr w:type="spellStart"/>
+      <w:r>
+        <w:rPr>
+          <w:rFonts w:ascii="Calibri" w:eastAsia="Times New Roman" w:hAnsi="Calibri" w:cs="Calibri"/>
+          <w:i/>
+          <w:sz w:val="22"/>
+          <w:szCs w:val="22"/>
+          <w:lang w:eastAsia="pt-BR"/>
+        </w:rPr>
+        <w:t>style</w:t>
+      </w:r>
+      <w:proofErr w:type="spellEnd"/>
+      <w:r>
+        <w:rPr>
+          <w:rFonts w:ascii="Calibri" w:eastAsia="Times New Roman" w:hAnsi="Calibri" w:cs="Calibri"/>
+          <w:i/>
+          <w:sz w:val="22"/>
+          <w:szCs w:val="22"/>
+          <w:lang w:eastAsia="pt-BR"/>
+        </w:rPr>
+        <w:t xml:space="preserve"> </w:t>
+      </w:r>
+      <w:proofErr w:type="spellStart"/>
+      <w:r>
+        <w:rPr>
+          <w:rFonts w:ascii="Calibri" w:eastAsia="Times New Roman" w:hAnsi="Calibri" w:cs="Calibri"/>
+          <w:i/>
+          <w:sz w:val="22"/>
+          <w:szCs w:val="22"/>
+          <w:lang w:eastAsia="pt-BR"/>
+        </w:rPr>
+        <w:t>sheet</w:t>
+      </w:r>
+      <w:proofErr w:type="spellEnd"/>
+      <w:r>
+        <w:rPr>
+          <w:rFonts w:ascii="Calibri" w:eastAsia="Times New Roman" w:hAnsi="Calibri" w:cs="Calibri"/>
+          <w:i/>
+          <w:sz w:val="22"/>
+          <w:szCs w:val="22"/>
+          <w:lang w:eastAsia="pt-BR"/>
+        </w:rPr>
+        <w:t>)</w:t>
       </w:r>
       <w:r>
         <w:rPr>
@@ -545,7 +712,16 @@
           <w:szCs w:val="22"/>
           <w:lang w:eastAsia="pt-BR"/>
         </w:rPr>
-        <w:t xml:space="preserve"> isso significa que não cabe a ele fornecer ao agente de usuário como os elementos serão apresentados. Por exemplo: cores, tamanhos de fontes, textos, posicionamento e todo aspecto visual. Cabe ao CSS todo este trabalho de estilização de um documento, esta é a sua maior finalidade.</w:t>
+        <w:t xml:space="preserve"> I</w:t>
+      </w:r>
+      <w:r>
+        <w:rPr>
+          <w:rFonts w:ascii="Calibri" w:eastAsia="Times New Roman" w:hAnsi="Calibri" w:cs="Calibri"/>
+          <w:sz w:val="22"/>
+          <w:szCs w:val="22"/>
+          <w:lang w:eastAsia="pt-BR"/>
+        </w:rPr>
+        <w:t>sso significa que não cabe a ele fornecer ao agente de usuário como os elementos serão apresentados. Por exemplo: cores, tamanhos de fontes, textos, posicionamento e todo aspecto visual. Cabe ao CSS todo este trabalho de estilização de um documento, esta é a sua maior finalidade.</w:t>
       </w:r>
     </w:p>
     <w:p>
@@ -566,7 +742,53 @@
           <w:szCs w:val="22"/>
           <w:lang w:eastAsia="pt-BR"/>
         </w:rPr>
-        <w:t>Como sua finalidade esta voltada para a parte visual, a definição de uma regra* de CSS se pauta em:</w:t>
+        <w:t xml:space="preserve">Como sua finalidade </w:t>
+      </w:r>
+      <w:r>
+        <w:rPr>
+          <w:rFonts w:ascii="Calibri" w:eastAsia="Times New Roman" w:hAnsi="Calibri" w:cs="Calibri"/>
+          <w:sz w:val="22"/>
+          <w:szCs w:val="22"/>
+          <w:lang w:eastAsia="pt-BR"/>
+        </w:rPr>
+        <w:t>está</w:t>
+      </w:r>
+      <w:r>
+        <w:rPr>
+          <w:rFonts w:ascii="Calibri" w:eastAsia="Times New Roman" w:hAnsi="Calibri" w:cs="Calibri"/>
+          <w:sz w:val="22"/>
+          <w:szCs w:val="22"/>
+          <w:lang w:eastAsia="pt-BR"/>
+        </w:rPr>
+        <w:t xml:space="preserve"> voltada para a parte v</w:t>
+      </w:r>
+      <w:r>
+        <w:rPr>
+          <w:rFonts w:ascii="Calibri" w:eastAsia="Times New Roman" w:hAnsi="Calibri" w:cs="Calibri"/>
+          <w:sz w:val="22"/>
+          <w:szCs w:val="22"/>
+          <w:lang w:eastAsia="pt-BR"/>
+        </w:rPr>
+        <w:t>isual, a definição de uma regra</w:t>
+      </w:r>
+      <w:r>
+        <w:rPr>
+          <w:rStyle w:val="Refdenotaderodap"/>
+          <w:rFonts w:ascii="Calibri" w:eastAsia="Times New Roman" w:hAnsi="Calibri" w:cs="Calibri"/>
+          <w:sz w:val="22"/>
+          <w:szCs w:val="22"/>
+          <w:lang w:eastAsia="pt-BR"/>
+        </w:rPr>
+        <w:footnoteReference w:id="2"/>
+      </w:r>
+      <w:r>
+        <w:rPr>
+          <w:rFonts w:ascii="Calibri" w:eastAsia="Times New Roman" w:hAnsi="Calibri" w:cs="Calibri"/>
+          <w:sz w:val="22"/>
+          <w:szCs w:val="22"/>
+          <w:lang w:eastAsia="pt-BR"/>
+        </w:rPr>
+        <w:t xml:space="preserve"> de CSS se pauta em:</w:t>
       </w:r>
     </w:p>
     <w:p>
@@ -696,62 +918,6 @@
     <w:p>
       <w:pPr>
         <w:spacing w:before="100" w:beforeAutospacing="1" w:after="100" w:afterAutospacing="1"/>
-        <w:ind w:firstLine="708"/>
-        <w:jc w:val="both"/>
-        <w:rPr>
-          <w:rFonts w:ascii="Calibri" w:hAnsi="Calibri" w:cs="Calibri"/>
-          <w:sz w:val="22"/>
-          <w:szCs w:val="22"/>
-        </w:rPr>
-      </w:pPr>
-      <w:r>
-        <w:rPr>
-          <w:rFonts w:ascii="Calibri" w:eastAsia="Times New Roman" w:hAnsi="Calibri" w:cs="Calibri"/>
-          <w:sz w:val="22"/>
-          <w:szCs w:val="22"/>
-          <w:lang w:eastAsia="pt-BR"/>
-        </w:rPr>
-        <w:t>*</w:t>
-      </w:r>
-      <w:r>
-        <w:rPr>
-          <w:rFonts w:ascii="Calibri" w:eastAsia="Times New Roman" w:hAnsi="Calibri" w:cs="Calibri"/>
-          <w:sz w:val="22"/>
-          <w:szCs w:val="22"/>
-          <w:lang w:eastAsia="pt-BR"/>
-        </w:rPr>
-        <w:t>Regra CSS é a unidade básica de uma folha de estilo</w:t>
-      </w:r>
-      <w:r>
-        <w:rPr>
-          <w:rFonts w:ascii="Calibri" w:eastAsia="Times New Roman" w:hAnsi="Calibri" w:cs="Calibri"/>
-          <w:sz w:val="22"/>
-          <w:szCs w:val="22"/>
-          <w:lang w:eastAsia="pt-BR"/>
-        </w:rPr>
-        <w:t>.</w:t>
-      </w:r>
-      <w:r>
-        <w:rPr>
-          <w:rFonts w:ascii="Calibri" w:eastAsia="Times New Roman" w:hAnsi="Calibri" w:cs="Calibri"/>
-          <w:sz w:val="22"/>
-          <w:szCs w:val="22"/>
-          <w:lang w:eastAsia="pt-BR"/>
-        </w:rPr>
-        <w:t xml:space="preserve"> ela significa a menor porção de código capaz de produzir um efeito de estilização. Ela é composta por duas partes: seletor e a</w:t>
-      </w:r>
-      <w:r>
-        <w:rPr>
-          <w:rFonts w:ascii="Calibri" w:hAnsi="Calibri" w:cs="Calibri"/>
-          <w:sz w:val="22"/>
-          <w:szCs w:val="22"/>
-        </w:rPr>
-        <w:t xml:space="preserve"> declaração.</w:t>
-      </w:r>
-    </w:p>
-    <w:p>
-      <w:pPr>
-        <w:spacing w:before="100" w:beforeAutospacing="1" w:after="100" w:afterAutospacing="1"/>
         <w:rPr>
           <w:rFonts w:ascii="Calibri" w:hAnsi="Calibri" w:cs="Calibri"/>
           <w:sz w:val="22"/>
@@ -908,6 +1074,71 @@
       </w:r>
       <w:r>
         <w:rPr>
+          <w:rStyle w:val="Refdenotaderodap"/>
+          <w:rFonts w:ascii="Calibri" w:eastAsia="Times New Roman" w:hAnsi="Calibri" w:cs="Calibri"/>
+          <w:iCs/>
+          <w:sz w:val="22"/>
+          <w:szCs w:val="22"/>
+          <w:lang w:eastAsia="pt-BR"/>
+        </w:rPr>
+        <w:footnoteReference w:id="3"/>
+      </w:r>
+      <w:r>
+        <w:rPr>
+          <w:rFonts w:ascii="Calibri" w:eastAsia="Times New Roman" w:hAnsi="Calibri" w:cs="Calibri"/>
+          <w:sz w:val="22"/>
+          <w:szCs w:val="22"/>
+          <w:lang w:eastAsia="pt-BR"/>
+        </w:rPr>
+        <w:t xml:space="preserve">. Comparando esta ferramenta com as demais de mercado, percebe-se que ela tem funcionalidades a mais. Por exemplo caso uma </w:t>
+      </w:r>
+      <w:r>
+        <w:rPr>
+          <w:rFonts w:ascii="Calibri" w:eastAsia="Times New Roman" w:hAnsi="Calibri" w:cs="Calibri"/>
+          <w:sz w:val="22"/>
+          <w:szCs w:val="22"/>
+          <w:lang w:eastAsia="pt-BR"/>
+        </w:rPr>
+        <w:t>aplicação trabalh</w:t>
+      </w:r>
+      <w:r>
+        <w:rPr>
+          <w:rFonts w:ascii="Calibri" w:eastAsia="Times New Roman" w:hAnsi="Calibri" w:cs="Calibri"/>
+          <w:sz w:val="22"/>
+          <w:szCs w:val="22"/>
+          <w:lang w:eastAsia="pt-BR"/>
+        </w:rPr>
+        <w:t>e</w:t>
+      </w:r>
+      <w:r>
+        <w:rPr>
+          <w:rFonts w:ascii="Calibri" w:eastAsia="Times New Roman" w:hAnsi="Calibri" w:cs="Calibri"/>
+          <w:sz w:val="22"/>
+          <w:szCs w:val="22"/>
+          <w:lang w:eastAsia="pt-BR"/>
+        </w:rPr>
+        <w:t xml:space="preserve"> com processamentos de arquivos e/ou realiza muito I/0</w:t>
+      </w:r>
+      <w:r>
+        <w:rPr>
+          <w:rFonts w:ascii="Calibri" w:eastAsia="Times New Roman" w:hAnsi="Calibri" w:cs="Calibri"/>
+          <w:sz w:val="22"/>
+          <w:szCs w:val="22"/>
+          <w:lang w:eastAsia="pt-BR"/>
+        </w:rPr>
+        <w:t xml:space="preserve">, </w:t>
+      </w:r>
+      <w:r>
+        <w:rPr>
+          <w:rFonts w:ascii="Calibri" w:eastAsia="Times New Roman" w:hAnsi="Calibri" w:cs="Calibri"/>
+          <w:sz w:val="22"/>
+          <w:szCs w:val="22"/>
+          <w:lang w:eastAsia="pt-BR"/>
+        </w:rPr>
+        <w:t xml:space="preserve">adotar esta arquitetura vai resultar em uma boa performance, além de trabalhar apenas em </w:t>
+      </w:r>
+      <w:r>
+        <w:rPr>
           <w:rFonts w:ascii="Calibri" w:eastAsia="Times New Roman" w:hAnsi="Calibri" w:cs="Calibri"/>
           <w:i/>
           <w:iCs/>
@@ -915,83 +1146,18 @@
           <w:szCs w:val="22"/>
           <w:lang w:eastAsia="pt-BR"/>
         </w:rPr>
-        <w:t>*</w:t>
-      </w:r>
-      <w:r>
-        <w:rPr>
-          <w:rFonts w:ascii="Calibri" w:eastAsia="Times New Roman" w:hAnsi="Calibri" w:cs="Calibri"/>
-          <w:sz w:val="22"/>
-          <w:szCs w:val="22"/>
-          <w:lang w:eastAsia="pt-BR"/>
-        </w:rPr>
-        <w:t xml:space="preserve">. Comparando esta ferramenta com as demais de mercado, percebe-se que ela tem funcionalidades a mais. Por exemplo caso uma </w:t>
-      </w:r>
-      <w:r>
-        <w:rPr>
-          <w:rFonts w:ascii="Calibri" w:eastAsia="Times New Roman" w:hAnsi="Calibri" w:cs="Calibri"/>
-          <w:sz w:val="22"/>
-          <w:szCs w:val="22"/>
-          <w:lang w:eastAsia="pt-BR"/>
-        </w:rPr>
-        <w:t>aplicação trabalh</w:t>
-      </w:r>
-      <w:r>
-        <w:rPr>
-          <w:rFonts w:ascii="Calibri" w:eastAsia="Times New Roman" w:hAnsi="Calibri" w:cs="Calibri"/>
-          <w:sz w:val="22"/>
-          <w:szCs w:val="22"/>
-          <w:lang w:eastAsia="pt-BR"/>
-        </w:rPr>
-        <w:t>e</w:t>
-      </w:r>
-      <w:r>
-        <w:rPr>
-          <w:rFonts w:ascii="Calibri" w:eastAsia="Times New Roman" w:hAnsi="Calibri" w:cs="Calibri"/>
-          <w:sz w:val="22"/>
-          <w:szCs w:val="22"/>
-          <w:lang w:eastAsia="pt-BR"/>
-        </w:rPr>
-        <w:t xml:space="preserve"> com processamentos de arquivos e/ou realiza muito I/0</w:t>
-      </w:r>
-      <w:r>
-        <w:rPr>
-          <w:rFonts w:ascii="Calibri" w:eastAsia="Times New Roman" w:hAnsi="Calibri" w:cs="Calibri"/>
-          <w:sz w:val="22"/>
-          <w:szCs w:val="22"/>
-          <w:lang w:eastAsia="pt-BR"/>
-        </w:rPr>
-        <w:t xml:space="preserve">, </w:t>
-      </w:r>
-      <w:r>
-        <w:rPr>
-          <w:rFonts w:ascii="Calibri" w:eastAsia="Times New Roman" w:hAnsi="Calibri" w:cs="Calibri"/>
-          <w:sz w:val="22"/>
-          <w:szCs w:val="22"/>
-          <w:lang w:eastAsia="pt-BR"/>
-        </w:rPr>
-        <w:t xml:space="preserve">adotar esta arquitetura vai resultar em uma boa performance, além de trabalhar apenas em </w:t>
-      </w:r>
-      <w:r>
-        <w:rPr>
-          <w:rFonts w:ascii="Calibri" w:eastAsia="Times New Roman" w:hAnsi="Calibri" w:cs="Calibri"/>
-          <w:i/>
+        <w:t>single-thread</w:t>
+      </w:r>
+      <w:r>
+        <w:rPr>
+          <w:rStyle w:val="Refdenotaderodap"/>
+          <w:rFonts w:ascii="Calibri" w:eastAsia="Times New Roman" w:hAnsi="Calibri" w:cs="Calibri"/>
           <w:iCs/>
           <w:sz w:val="22"/>
           <w:szCs w:val="22"/>
           <w:lang w:eastAsia="pt-BR"/>
         </w:rPr>
-        <w:t>single-thread</w:t>
-      </w:r>
-      <w:r>
-        <w:rPr>
-          <w:rFonts w:ascii="Calibri" w:eastAsia="Times New Roman" w:hAnsi="Calibri" w:cs="Calibri"/>
-          <w:i/>
-          <w:iCs/>
-          <w:sz w:val="22"/>
-          <w:szCs w:val="22"/>
-          <w:lang w:eastAsia="pt-BR"/>
-        </w:rPr>
-        <w:t>*</w:t>
+        <w:footnoteReference w:id="4"/>
       </w:r>
       <w:r>
         <w:rPr>
@@ -1161,7 +1327,26 @@
           <w:szCs w:val="22"/>
           <w:lang w:eastAsia="pt-BR"/>
         </w:rPr>
-        <w:t>Baseada no JavaScript*, o TypeScript possui a sua mesma semântica e sintaxe, por</w:t>
+        <w:t>Baseada no JavaScript</w:t>
+      </w:r>
+      <w:r>
+        <w:rPr>
+          <w:rStyle w:val="Refdenotaderodap"/>
+          <w:rFonts w:ascii="Calibri" w:eastAsia="Times New Roman" w:hAnsi="Calibri" w:cs="Calibri"/>
+          <w:sz w:val="22"/>
+          <w:szCs w:val="22"/>
+          <w:lang w:eastAsia="pt-BR"/>
+        </w:rPr>
+        <w:footnoteReference w:id="5"/>
+      </w:r>
+      <w:r>
+        <w:rPr>
+          <w:rFonts w:ascii="Calibri" w:eastAsia="Times New Roman" w:hAnsi="Calibri" w:cs="Calibri"/>
+          <w:sz w:val="22"/>
+          <w:szCs w:val="22"/>
+          <w:lang w:eastAsia="pt-BR"/>
+        </w:rPr>
+        <w:t>, o TypeScript possui a sua mesma semântica e sintaxe, por</w:t>
       </w:r>
       <w:r>
         <w:rPr>
@@ -1215,16 +1400,44 @@
           <w:szCs w:val="22"/>
           <w:lang w:eastAsia="pt-BR"/>
         </w:rPr>
-        <w:t xml:space="preserve"> tipagem* de variáveis e interfaces</w:t>
-      </w:r>
-      <w:r>
-        <w:rPr>
-          <w:rFonts w:ascii="Calibri" w:eastAsia="Times New Roman" w:hAnsi="Calibri" w:cs="Calibri"/>
-          <w:sz w:val="22"/>
-          <w:szCs w:val="22"/>
-          <w:lang w:eastAsia="pt-BR"/>
-        </w:rPr>
-        <w:t>. isso</w:t>
+        <w:t xml:space="preserve"> tipagem</w:t>
+      </w:r>
+      <w:r>
+        <w:rPr>
+          <w:rStyle w:val="Refdenotaderodap"/>
+          <w:rFonts w:ascii="Calibri" w:eastAsia="Times New Roman" w:hAnsi="Calibri" w:cs="Calibri"/>
+          <w:sz w:val="22"/>
+          <w:szCs w:val="22"/>
+          <w:lang w:eastAsia="pt-BR"/>
+        </w:rPr>
+        <w:footnoteReference w:id="6"/>
+      </w:r>
+      <w:r>
+        <w:rPr>
+          <w:rFonts w:ascii="Calibri" w:eastAsia="Times New Roman" w:hAnsi="Calibri" w:cs="Calibri"/>
+          <w:sz w:val="22"/>
+          <w:szCs w:val="22"/>
+          <w:lang w:eastAsia="pt-BR"/>
+        </w:rPr>
+        <w:t xml:space="preserve"> de variáveis e interfaces</w:t>
+      </w:r>
+      <w:r>
+        <w:rPr>
+          <w:rFonts w:ascii="Calibri" w:eastAsia="Times New Roman" w:hAnsi="Calibri" w:cs="Calibri"/>
+          <w:sz w:val="22"/>
+          <w:szCs w:val="22"/>
+          <w:lang w:eastAsia="pt-BR"/>
+        </w:rPr>
+        <w:t>. I</w:t>
+      </w:r>
+      <w:r>
+        <w:rPr>
+          <w:rFonts w:ascii="Calibri" w:eastAsia="Times New Roman" w:hAnsi="Calibri" w:cs="Calibri"/>
+          <w:sz w:val="22"/>
+          <w:szCs w:val="22"/>
+          <w:lang w:eastAsia="pt-BR"/>
+        </w:rPr>
+        <w:t>sso</w:t>
       </w:r>
       <w:r>
         <w:rPr>
@@ -1264,16 +1477,36 @@
           <w:szCs w:val="22"/>
           <w:lang w:eastAsia="pt-BR"/>
         </w:rPr>
-        <w:t>é compilado para um código JavaScript limpo e simples que é executado em qualquer navegador, no Node.js ou em qualquer mecanismo JavaScript que suporte o ECMAScript 3</w:t>
-      </w:r>
-      <w:r>
-        <w:rPr>
-          <w:rFonts w:ascii="Calibri" w:eastAsia="Times New Roman" w:hAnsi="Calibri" w:cs="Calibri"/>
-          <w:sz w:val="22"/>
-          <w:szCs w:val="22"/>
-          <w:lang w:eastAsia="pt-BR"/>
-        </w:rPr>
-        <w:t>*.</w:t>
+        <w:t xml:space="preserve">é compilado para um código JavaScript limpo e simples que é executado em qualquer navegador, no Node.js ou em qualquer mecanismo JavaScript que suporte o </w:t>
+      </w:r>
+      <w:r>
+        <w:rPr>
+          <w:rFonts w:ascii="Calibri" w:eastAsia="Times New Roman" w:hAnsi="Calibri" w:cs="Calibri"/>
+          <w:i/>
+          <w:sz w:val="22"/>
+          <w:szCs w:val="22"/>
+          <w:lang w:eastAsia="pt-BR"/>
+        </w:rPr>
+        <w:t>ECMAScript 3</w:t>
+      </w:r>
+      <w:r>
+        <w:rPr>
+          <w:rStyle w:val="Refdenotaderodap"/>
+          <w:rFonts w:ascii="Calibri" w:eastAsia="Times New Roman" w:hAnsi="Calibri" w:cs="Calibri"/>
+          <w:sz w:val="22"/>
+          <w:szCs w:val="22"/>
+          <w:lang w:eastAsia="pt-BR"/>
+        </w:rPr>
+        <w:footnoteReference w:id="7"/>
+      </w:r>
+      <w:r>
+        <w:rPr>
+          <w:rFonts w:ascii="Calibri" w:eastAsia="Times New Roman" w:hAnsi="Calibri" w:cs="Calibri"/>
+          <w:sz w:val="22"/>
+          <w:szCs w:val="22"/>
+          <w:lang w:eastAsia="pt-BR"/>
+        </w:rPr>
+        <w:t>.</w:t>
       </w:r>
     </w:p>
     <w:p>
@@ -1322,7 +1555,16 @@
           <w:szCs w:val="22"/>
           <w:lang w:eastAsia="pt-BR"/>
         </w:rPr>
-        <w:t>(TYPESCRIPT, ANO*)</w:t>
+        <w:t xml:space="preserve"> (TYPESCRIPT, 2019</w:t>
+      </w:r>
+      <w:r>
+        <w:rPr>
+          <w:rFonts w:ascii="Calibri" w:eastAsia="Times New Roman" w:hAnsi="Calibri" w:cs="Calibri"/>
+          <w:sz w:val="22"/>
+          <w:szCs w:val="22"/>
+          <w:lang w:eastAsia="pt-BR"/>
+        </w:rPr>
+        <w:t>)</w:t>
       </w:r>
       <w:r>
         <w:rPr>
@@ -1396,7 +1638,6 @@
           <w:sz w:val="22"/>
           <w:szCs w:val="22"/>
         </w:rPr>
-        <w:lastRenderedPageBreak/>
         <w:t>ANGULAR</w:t>
       </w:r>
     </w:p>
@@ -1518,7 +1759,24 @@
           <w:szCs w:val="22"/>
         </w:rPr>
         <w:tab/>
-        <w:t xml:space="preserve">O Angular surgiu em meados de 2014, sendo uma evolução do AngularJS*, com novas funcionalidades e propriedades. A plataforma que é </w:t>
+        <w:t>O Angular surgiu em meados de 2014, sendo uma evolução do AngularJS</w:t>
+      </w:r>
+      <w:r>
+        <w:rPr>
+          <w:rStyle w:val="Refdenotaderodap"/>
+          <w:rFonts w:ascii="Calibri" w:hAnsi="Calibri" w:cs="Calibri"/>
+          <w:sz w:val="22"/>
+          <w:szCs w:val="22"/>
+        </w:rPr>
+        <w:footnoteReference w:id="8"/>
+      </w:r>
+      <w:r>
+        <w:rPr>
+          <w:rFonts w:ascii="Calibri" w:hAnsi="Calibri" w:cs="Calibri"/>
+          <w:sz w:val="22"/>
+          <w:szCs w:val="22"/>
+        </w:rPr>
+        <w:t xml:space="preserve">, com novas funcionalidades e propriedades. A plataforma que é </w:t>
       </w:r>
       <w:r>
         <w:rPr>
@@ -1531,11 +1789,21 @@
       </w:r>
       <w:r>
         <w:rPr>
+          <w:rStyle w:val="Refdenotaderodap"/>
           <w:rFonts w:ascii="Calibri" w:hAnsi="Calibri" w:cs="Calibri"/>
           <w:i/>
           <w:sz w:val="22"/>
           <w:szCs w:val="22"/>
         </w:rPr>
+        <w:footnoteReference w:id="9"/>
+      </w:r>
+      <w:r>
+        <w:rPr>
+          <w:rFonts w:ascii="Calibri" w:hAnsi="Calibri" w:cs="Calibri"/>
+          <w:i/>
+          <w:sz w:val="22"/>
+          <w:szCs w:val="22"/>
+        </w:rPr>
         <w:t>,</w:t>
       </w:r>
       <w:r>
@@ -1592,15 +1860,47 @@
           <w:sz w:val="22"/>
           <w:szCs w:val="22"/>
         </w:rPr>
-        <w:t>o qual será responsável por toda parte visual e logica do aplicativo</w:t>
-      </w:r>
-      <w:r>
-        <w:rPr>
-          <w:rFonts w:ascii="Calibri" w:hAnsi="Calibri" w:cs="Calibri"/>
-          <w:sz w:val="22"/>
-          <w:szCs w:val="22"/>
-        </w:rPr>
-        <w:t>(ANGULAR, ANO)*</w:t>
+        <w:t xml:space="preserve">o qual será responsável por toda parte visual e </w:t>
+      </w:r>
+      <w:r>
+        <w:rPr>
+          <w:rFonts w:ascii="Calibri" w:hAnsi="Calibri" w:cs="Calibri"/>
+          <w:sz w:val="22"/>
+          <w:szCs w:val="22"/>
+        </w:rPr>
+        <w:t>lógica</w:t>
+      </w:r>
+      <w:r>
+        <w:rPr>
+          <w:rFonts w:ascii="Calibri" w:hAnsi="Calibri" w:cs="Calibri"/>
+          <w:sz w:val="22"/>
+          <w:szCs w:val="22"/>
+        </w:rPr>
+        <w:t xml:space="preserve"> do aplicativo</w:t>
+      </w:r>
+      <w:r>
+        <w:rPr>
+          <w:rFonts w:ascii="Calibri" w:hAnsi="Calibri" w:cs="Calibri"/>
+          <w:sz w:val="22"/>
+          <w:szCs w:val="22"/>
+        </w:rPr>
+        <w:t xml:space="preserve"> </w:t>
+      </w:r>
+      <w:r>
+        <w:rPr>
+          <w:rFonts w:ascii="Calibri" w:hAnsi="Calibri" w:cs="Calibri"/>
+          <w:sz w:val="22"/>
+          <w:szCs w:val="22"/>
+        </w:rPr>
+        <w:t xml:space="preserve">(ANGULAR, </w:t>
+      </w:r>
+      <w:r>
+        <w:rPr>
+          <w:rFonts w:ascii="Calibri" w:hAnsi="Calibri" w:cs="Calibri"/>
+          <w:sz w:val="22"/>
+          <w:szCs w:val="22"/>
+        </w:rPr>
+        <w:t>2019)</w:t>
       </w:r>
       <w:r>
         <w:rPr>
@@ -1703,7 +2003,15 @@
           <w:sz w:val="22"/>
           <w:szCs w:val="22"/>
         </w:rPr>
-        <w:t xml:space="preserve">tem o intuito de facilitar para os desenvolvedores Web, a criação de aplicativos multi-plataforma, </w:t>
+        <w:t>T</w:t>
+      </w:r>
+      <w:r>
+        <w:rPr>
+          <w:rFonts w:ascii="Calibri" w:hAnsi="Calibri" w:cs="Calibri"/>
+          <w:sz w:val="22"/>
+          <w:szCs w:val="22"/>
+        </w:rPr>
+        <w:t xml:space="preserve">em o intuito de facilitar para os desenvolvedores Web, a criação de aplicativos multi-plataforma, </w:t>
       </w:r>
       <w:r>
         <w:rPr>
@@ -1762,7 +2070,15 @@
           <w:sz w:val="22"/>
           <w:szCs w:val="22"/>
         </w:rPr>
-        <w:t>por</w:t>
+        <w:t>P</w:t>
+      </w:r>
+      <w:r>
+        <w:rPr>
+          <w:rFonts w:ascii="Calibri" w:hAnsi="Calibri" w:cs="Calibri"/>
+          <w:sz w:val="22"/>
+          <w:szCs w:val="22"/>
+        </w:rPr>
+        <w:t>or</w:t>
       </w:r>
       <w:r>
         <w:rPr>
@@ -1825,11 +2141,36 @@
       </w:r>
       <w:r>
         <w:rPr>
-          <w:rFonts w:ascii="Calibri" w:hAnsi="Calibri" w:cs="Calibri"/>
-          <w:sz w:val="22"/>
-          <w:szCs w:val="22"/>
-        </w:rPr>
-        <w:t xml:space="preserve"> (IONIC, Ano*)</w:t>
+          <w:rStyle w:val="Refdenotaderodap"/>
+          <w:rFonts w:ascii="Calibri" w:hAnsi="Calibri" w:cs="Calibri"/>
+          <w:sz w:val="22"/>
+          <w:szCs w:val="22"/>
+        </w:rPr>
+        <w:footnoteReference w:id="10"/>
+      </w:r>
+      <w:r>
+        <w:rPr>
+          <w:rFonts w:ascii="Calibri" w:hAnsi="Calibri" w:cs="Calibri"/>
+          <w:sz w:val="22"/>
+          <w:szCs w:val="22"/>
+        </w:rPr>
+        <w:t xml:space="preserve"> </w:t>
+      </w:r>
+      <w:r>
+        <w:rPr>
+          <w:rFonts w:ascii="Calibri" w:hAnsi="Calibri" w:cs="Calibri"/>
+          <w:sz w:val="22"/>
+          <w:szCs w:val="22"/>
+        </w:rPr>
+        <w:t>(IONIC, 2019</w:t>
+      </w:r>
+      <w:r>
+        <w:rPr>
+          <w:rFonts w:ascii="Calibri" w:hAnsi="Calibri" w:cs="Calibri"/>
+          <w:sz w:val="22"/>
+          <w:szCs w:val="22"/>
+        </w:rPr>
+        <w:t>)</w:t>
       </w:r>
       <w:r>
         <w:rPr>
@@ -1968,7 +2309,7 @@
           <w:sz w:val="22"/>
           <w:szCs w:val="22"/>
         </w:rPr>
-        <w:t>Google Cloud Platform*</w:t>
+        <w:t xml:space="preserve">Google Cloud </w:t>
       </w:r>
       <w:r>
         <w:rPr>
@@ -1977,10 +2318,37 @@
           <w:sz w:val="22"/>
           <w:szCs w:val="22"/>
         </w:rPr>
+        <w:lastRenderedPageBreak/>
+        <w:t>Platform</w:t>
+      </w:r>
+      <w:r>
+        <w:rPr>
+          <w:rStyle w:val="Refdenotaderodap"/>
+          <w:rFonts w:ascii="Calibri" w:hAnsi="Calibri" w:cs="Calibri"/>
+          <w:i/>
+          <w:sz w:val="22"/>
+          <w:szCs w:val="22"/>
+        </w:rPr>
+        <w:footnoteReference w:id="11"/>
+      </w:r>
+      <w:r>
+        <w:rPr>
+          <w:rFonts w:ascii="Calibri" w:hAnsi="Calibri" w:cs="Calibri"/>
+          <w:i/>
+          <w:sz w:val="22"/>
+          <w:szCs w:val="22"/>
+        </w:rPr>
+        <w:t>*</w:t>
+      </w:r>
+      <w:r>
+        <w:rPr>
+          <w:rFonts w:ascii="Calibri" w:hAnsi="Calibri" w:cs="Calibri"/>
+          <w:i/>
+          <w:sz w:val="22"/>
+          <w:szCs w:val="22"/>
+        </w:rPr>
         <w:t xml:space="preserve">. Por </w:t>
       </w:r>
-      <w:bookmarkStart w:id="0" w:name="_GoBack"/>
-      <w:bookmarkEnd w:id="0"/>
       <w:r>
         <w:rPr>
           <w:rFonts w:ascii="Calibri" w:hAnsi="Calibri" w:cs="Calibri"/>
@@ -2150,10 +2518,9 @@
           <w:sz w:val="22"/>
           <w:szCs w:val="22"/>
         </w:rPr>
-        <w:lastRenderedPageBreak/>
         <w:t xml:space="preserve">Referência: CSS </w:t>
       </w:r>
-      <w:hyperlink r:id="rId4" w:anchor="%257B%257D" w:history="1">
+      <w:hyperlink r:id="rId7" w:anchor="%257B%257D" w:history="1">
         <w:r>
           <w:rPr>
             <w:rStyle w:val="Hyperlink"/>
@@ -2199,7 +2566,7 @@
           <w:szCs w:val="22"/>
         </w:rPr>
       </w:pPr>
-      <w:hyperlink r:id="rId5" w:anchor="v=onepage&amp;q&amp;f=false" w:history="1">
+      <w:hyperlink r:id="rId8" w:anchor="v=onepage&amp;q&amp;f=false" w:history="1">
         <w:r>
           <w:rPr>
             <w:rStyle w:val="Hyperlink"/>
@@ -2253,7 +2620,7 @@
           <w:szCs w:val="22"/>
         </w:rPr>
       </w:pPr>
-      <w:hyperlink r:id="rId6" w:history="1">
+      <w:hyperlink r:id="rId9" w:history="1">
         <w:r>
           <w:rPr>
             <w:rStyle w:val="Hyperlink"/>
@@ -2270,7 +2637,7 @@
           <w:rStyle w:val="Hyperlink"/>
         </w:rPr>
       </w:pPr>
-      <w:hyperlink r:id="rId7" w:anchor="%257B%257D" w:history="1">
+      <w:hyperlink r:id="rId10" w:anchor="%257B%257D" w:history="1">
         <w:r>
           <w:rPr>
             <w:rStyle w:val="Hyperlink"/>
@@ -2329,7 +2696,7 @@
           <w:szCs w:val="22"/>
         </w:rPr>
       </w:pPr>
-      <w:hyperlink r:id="rId8" w:history="1">
+      <w:hyperlink r:id="rId11" w:history="1">
         <w:r>
           <w:rPr>
             <w:rStyle w:val="Hyperlink"/>
@@ -2375,7 +2742,7 @@
           <w:szCs w:val="22"/>
         </w:rPr>
       </w:pPr>
-      <w:hyperlink r:id="rId9" w:history="1">
+      <w:hyperlink r:id="rId12" w:history="1">
         <w:r>
           <w:rPr>
             <w:rStyle w:val="Hyperlink"/>
@@ -2414,7 +2781,7 @@
       </w:r>
     </w:p>
     <w:p>
-      <w:hyperlink r:id="rId10" w:history="1">
+      <w:hyperlink r:id="rId13" w:history="1">
         <w:r>
           <w:rPr>
             <w:rStyle w:val="Hyperlink"/>
@@ -2424,7 +2791,7 @@
       </w:hyperlink>
     </w:p>
     <w:p>
-      <w:hyperlink r:id="rId11" w:history="1">
+      <w:hyperlink r:id="rId14" w:history="1">
         <w:r>
           <w:rPr>
             <w:rStyle w:val="Hyperlink"/>
@@ -2470,7 +2837,7 @@
           <w:szCs w:val="22"/>
         </w:rPr>
       </w:pPr>
-      <w:hyperlink r:id="rId12" w:history="1">
+      <w:hyperlink r:id="rId15" w:history="1">
         <w:r>
           <w:rPr>
             <w:rStyle w:val="Hyperlink"/>
@@ -2493,6 +2860,7 @@
     </w:p>
     <w:p/>
     <w:sectPr>
+      <w:footerReference w:type="default" r:id="rId16"/>
       <w:pgSz w:w="11900" w:h="16840"/>
       <w:pgMar w:top="1417" w:right="1701" w:bottom="1417" w:left="1701" w:header="708" w:footer="708" w:gutter="0"/>
       <w:cols w:space="708"/>
@@ -2502,8 +2870,368 @@
 </w:document>
 </file>
 
+<file path=word/endnotes.xml><?xml version="1.0" encoding="utf-8"?>
+<w:endnotes xmlns:wpc="http://schemas.microsoft.com/office/word/2010/wordprocessingCanvas" xmlns:mc="http://schemas.openxmlformats.org/markup-compatibility/2006" xmlns:o="urn:schemas-microsoft-com:office:office" xmlns:r="http://schemas.openxmlformats.org/officeDocument/2006/relationships" xmlns:m="http://schemas.openxmlformats.org/officeDocument/2006/math" xmlns:v="urn:schemas-microsoft-com:vml" xmlns:wp14="http://schemas.microsoft.com/office/word/2010/wordprocessingDrawing" xmlns:wp="http://schemas.openxmlformats.org/drawingml/2006/wordprocessingDrawing" xmlns:w10="urn:schemas-microsoft-com:office:word" xmlns:w="http://schemas.openxmlformats.org/wordprocessingml/2006/main" xmlns:w14="http://schemas.microsoft.com/office/word/2010/wordml" xmlns:w15="http://schemas.microsoft.com/office/word/2012/wordml" xmlns:wpg="http://schemas.microsoft.com/office/word/2010/wordprocessingGroup" xmlns:wpi="http://schemas.microsoft.com/office/word/2010/wordprocessingInk" xmlns:wne="http://schemas.microsoft.com/office/word/2006/wordml" xmlns:wps="http://schemas.microsoft.com/office/word/2010/wordprocessingShape" mc:Ignorable="w14 w15 wp14">
+  <w:endnote w:type="separator" w:id="-1">
+    <w:p>
+      <w:r>
+        <w:separator/>
+      </w:r>
+    </w:p>
+  </w:endnote>
+  <w:endnote w:type="continuationSeparator" w:id="0">
+    <w:p>
+      <w:r>
+        <w:continuationSeparator/>
+      </w:r>
+    </w:p>
+  </w:endnote>
+</w:endnotes>
+</file>
+
+<file path=word/footer1.xml><?xml version="1.0" encoding="utf-8"?>
+<w:ftr xmlns:wpc="http://schemas.microsoft.com/office/word/2010/wordprocessingCanvas" xmlns:mc="http://schemas.openxmlformats.org/markup-compatibility/2006" xmlns:o="urn:schemas-microsoft-com:office:office" xmlns:r="http://schemas.openxmlformats.org/officeDocument/2006/relationships" xmlns:m="http://schemas.openxmlformats.org/officeDocument/2006/math" xmlns:v="urn:schemas-microsoft-com:vml" xmlns:wp14="http://schemas.microsoft.com/office/word/2010/wordprocessingDrawing" xmlns:wp="http://schemas.openxmlformats.org/drawingml/2006/wordprocessingDrawing" xmlns:w10="urn:schemas-microsoft-com:office:word" xmlns:w="http://schemas.openxmlformats.org/wordprocessingml/2006/main" xmlns:w14="http://schemas.microsoft.com/office/word/2010/wordml" xmlns:w15="http://schemas.microsoft.com/office/word/2012/wordml" xmlns:wpg="http://schemas.microsoft.com/office/word/2010/wordprocessingGroup" xmlns:wpi="http://schemas.microsoft.com/office/word/2010/wordprocessingInk" xmlns:wne="http://schemas.microsoft.com/office/word/2006/wordml" xmlns:wps="http://schemas.microsoft.com/office/word/2010/wordprocessingShape" mc:Ignorable="w14 w15 wp14">
+  <w:p>
+    <w:pPr>
+      <w:pStyle w:val="Rodap"/>
+    </w:pPr>
+  </w:p>
+  <w:p>
+    <w:pPr>
+      <w:pStyle w:val="Rodap"/>
+    </w:pPr>
+  </w:p>
+</w:ftr>
+</file>
+
+<file path=word/footnotes.xml><?xml version="1.0" encoding="utf-8"?>
+<w:footnotes xmlns:wpc="http://schemas.microsoft.com/office/word/2010/wordprocessingCanvas" xmlns:mc="http://schemas.openxmlformats.org/markup-compatibility/2006" xmlns:o="urn:schemas-microsoft-com:office:office" xmlns:r="http://schemas.openxmlformats.org/officeDocument/2006/relationships" xmlns:m="http://schemas.openxmlformats.org/officeDocument/2006/math" xmlns:v="urn:schemas-microsoft-com:vml" xmlns:wp14="http://schemas.microsoft.com/office/word/2010/wordprocessingDrawing" xmlns:wp="http://schemas.openxmlformats.org/drawingml/2006/wordprocessingDrawing" xmlns:w10="urn:schemas-microsoft-com:office:word" xmlns:w="http://schemas.openxmlformats.org/wordprocessingml/2006/main" xmlns:w14="http://schemas.microsoft.com/office/word/2010/wordml" xmlns:w15="http://schemas.microsoft.com/office/word/2012/wordml" xmlns:wpg="http://schemas.microsoft.com/office/word/2010/wordprocessingGroup" xmlns:wpi="http://schemas.microsoft.com/office/word/2010/wordprocessingInk" xmlns:wne="http://schemas.microsoft.com/office/word/2006/wordml" xmlns:wps="http://schemas.microsoft.com/office/word/2010/wordprocessingShape" mc:Ignorable="w14 w15 wp14">
+  <w:footnote w:type="separator" w:id="-1">
+    <w:p>
+      <w:r>
+        <w:separator/>
+      </w:r>
+    </w:p>
+  </w:footnote>
+  <w:footnote w:type="continuationSeparator" w:id="0">
+    <w:p>
+      <w:r>
+        <w:continuationSeparator/>
+      </w:r>
+    </w:p>
+  </w:footnote>
+  <w:footnote w:id="1">
+    <w:p>
+      <w:pPr>
+        <w:pStyle w:val="Textodenotaderodap"/>
+      </w:pPr>
+      <w:r>
+        <w:rPr>
+          <w:rStyle w:val="Refdenotaderodap"/>
+        </w:rPr>
+        <w:footnoteRef/>
+      </w:r>
+      <w:r>
+        <w:t xml:space="preserve"> </w:t>
+      </w:r>
+      <w:r>
+        <w:t xml:space="preserve">Agente de usuário é todo e qualquer dispositivo capaz de exibir </w:t>
+      </w:r>
+    </w:p>
+  </w:footnote>
+  <w:footnote w:id="2">
+    <w:p>
+      <w:pPr>
+        <w:pStyle w:val="Textodenotaderodap"/>
+      </w:pPr>
+      <w:r>
+        <w:rPr>
+          <w:rStyle w:val="Refdenotaderodap"/>
+        </w:rPr>
+        <w:footnoteRef/>
+      </w:r>
+      <w:r>
+        <w:t xml:space="preserve"> </w:t>
+      </w:r>
+      <w:r>
+        <w:t>Regra CSS é a unidade básica de uma folha de estilo. Ela significa a menor porção de código capaz de produzir um efeito de estilização. Ela é composta por duas partes: seletor e a declaração.</w:t>
+      </w:r>
+    </w:p>
+  </w:footnote>
+  <w:footnote w:id="3">
+    <w:p>
+      <w:pPr>
+        <w:pStyle w:val="Textodenotaderodap"/>
+      </w:pPr>
+      <w:r>
+        <w:rPr>
+          <w:rStyle w:val="Refdenotaderodap"/>
+        </w:rPr>
+        <w:footnoteRef/>
+      </w:r>
+      <w:r>
+        <w:t xml:space="preserve"> </w:t>
+      </w:r>
+      <w:r>
+        <w:t>Não bloqueante</w:t>
+      </w:r>
+      <w:r>
+        <w:t>, ou seja, um processo em execução não pode ser bloqueado por outro.</w:t>
+      </w:r>
+    </w:p>
+  </w:footnote>
+  <w:footnote w:id="4">
+    <w:p>
+      <w:pPr>
+        <w:pStyle w:val="Textodenotaderodap"/>
+      </w:pPr>
+      <w:r>
+        <w:rPr>
+          <w:rStyle w:val="Refdenotaderodap"/>
+        </w:rPr>
+        <w:footnoteRef/>
+      </w:r>
+      <w:r>
+        <w:t xml:space="preserve"> Sistema que trabalha com a</w:t>
+      </w:r>
+      <w:r>
+        <w:t>pe</w:t>
+      </w:r>
+      <w:r>
+        <w:t xml:space="preserve">nas </w:t>
+      </w:r>
+      <w:r>
+        <w:t>um processo</w:t>
+      </w:r>
+      <w:r>
+        <w:t xml:space="preserve"> em execuç</w:t>
+      </w:r>
+      <w:r>
+        <w:t>ão.</w:t>
+      </w:r>
+    </w:p>
+  </w:footnote>
+  <w:footnote w:id="5">
+    <w:p>
+      <w:pPr>
+        <w:pStyle w:val="Textodenotaderodap"/>
+      </w:pPr>
+      <w:r>
+        <w:rPr>
+          <w:rStyle w:val="Refdenotaderodap"/>
+        </w:rPr>
+        <w:footnoteRef/>
+      </w:r>
+      <w:r>
+        <w:t xml:space="preserve"> </w:t>
+      </w:r>
+      <w:r>
+        <w:t>Linguagem de programação de a</w:t>
+      </w:r>
+      <w:r>
+        <w:t>lto nível, muito usada na Web.</w:t>
+      </w:r>
+    </w:p>
+  </w:footnote>
+  <w:footnote w:id="6">
+    <w:p>
+      <w:pPr>
+        <w:pStyle w:val="Textodenotaderodap"/>
+      </w:pPr>
+      <w:r>
+        <w:rPr>
+          <w:rStyle w:val="Refdenotaderodap"/>
+        </w:rPr>
+        <w:footnoteRef/>
+      </w:r>
+      <w:r>
+        <w:t xml:space="preserve"> </w:t>
+      </w:r>
+      <w:r>
+        <w:t>É o ato de definir o tipo de dado de uma variável.</w:t>
+      </w:r>
+    </w:p>
+  </w:footnote>
+  <w:footnote w:id="7">
+    <w:p>
+      <w:pPr>
+        <w:pStyle w:val="Textodenotaderodap"/>
+      </w:pPr>
+      <w:r>
+        <w:rPr>
+          <w:rStyle w:val="Refdenotaderodap"/>
+        </w:rPr>
+        <w:footnoteRef/>
+      </w:r>
+      <w:r>
+        <w:t xml:space="preserve"> Linguagem de programação baseada em scripts, padronizada pela empresa Ecma International.</w:t>
+      </w:r>
+    </w:p>
+  </w:footnote>
+  <w:footnote w:id="8">
+    <w:p>
+      <w:pPr>
+        <w:pStyle w:val="Textodenotaderodap"/>
+        <w:rPr>
+          <w:lang w:val="en-US"/>
+        </w:rPr>
+      </w:pPr>
+      <w:r>
+        <w:rPr>
+          <w:rStyle w:val="Refdenotaderodap"/>
+        </w:rPr>
+        <w:footnoteRef/>
+      </w:r>
+      <w:r>
+        <w:t xml:space="preserve"> </w:t>
+      </w:r>
+      <w:r>
+        <w:t>Versão</w:t>
+      </w:r>
+      <w:r>
+        <w:rPr>
+          <w:lang w:val="en-US"/>
+        </w:rPr>
+        <w:t xml:space="preserve"> </w:t>
+      </w:r>
+      <w:r>
+        <w:t>inicial</w:t>
+      </w:r>
+      <w:r>
+        <w:rPr>
+          <w:lang w:val="en-US"/>
+        </w:rPr>
+        <w:t xml:space="preserve"> do Angular.</w:t>
+      </w:r>
+    </w:p>
+  </w:footnote>
+  <w:footnote w:id="9">
+    <w:p>
+      <w:pPr>
+        <w:pStyle w:val="Textodenotaderodap"/>
+      </w:pPr>
+      <w:r>
+        <w:rPr>
+          <w:rStyle w:val="Refdenotaderodap"/>
+        </w:rPr>
+        <w:footnoteRef/>
+      </w:r>
+      <w:r>
+        <w:t xml:space="preserve"> </w:t>
+      </w:r>
+      <w:r>
+        <w:t>Código aberto, para alteraç</w:t>
+      </w:r>
+      <w:r>
+        <w:t>ão, publicação de qualquer desenvolvedor</w:t>
+      </w:r>
+      <w:r>
+        <w:t>.</w:t>
+      </w:r>
+    </w:p>
+  </w:footnote>
+  <w:footnote w:id="10">
+    <w:p>
+      <w:pPr>
+        <w:pStyle w:val="Textodenotaderodap"/>
+      </w:pPr>
+      <w:r>
+        <w:rPr>
+          <w:rStyle w:val="Refdenotaderodap"/>
+        </w:rPr>
+        <w:footnoteRef/>
+      </w:r>
+      <w:r>
+        <w:t xml:space="preserve"> Sistema operacional desenvolvido pela Google.</w:t>
+      </w:r>
+    </w:p>
+  </w:footnote>
+  <w:footnote w:id="11">
+    <w:p>
+      <w:pPr>
+        <w:pStyle w:val="Textodenotaderodap"/>
+        <w:rPr>
+          <w:u w:val="single"/>
+        </w:rPr>
+      </w:pPr>
+      <w:r>
+        <w:rPr>
+          <w:rStyle w:val="Refdenotaderodap"/>
+        </w:rPr>
+        <w:footnoteRef/>
+      </w:r>
+      <w:r>
+        <w:t xml:space="preserve"> </w:t>
+      </w:r>
+      <w:r>
+        <w:t>Plataforma</w:t>
+      </w:r>
+      <w:r>
+        <w:rPr>
+          <w:lang w:val="en-US"/>
+        </w:rPr>
+        <w:t xml:space="preserve"> de </w:t>
+      </w:r>
+      <w:proofErr w:type="spellStart"/>
+      <w:r>
+        <w:rPr>
+          <w:lang w:val="en-US"/>
+        </w:rPr>
+        <w:t>serviços</w:t>
+      </w:r>
+      <w:proofErr w:type="spellEnd"/>
+      <w:r>
+        <w:rPr>
+          <w:lang w:val="en-US"/>
+        </w:rPr>
+        <w:t xml:space="preserve"> </w:t>
+      </w:r>
+      <w:proofErr w:type="spellStart"/>
+      <w:r>
+        <w:rPr>
+          <w:lang w:val="en-US"/>
+        </w:rPr>
+        <w:t>em</w:t>
+      </w:r>
+      <w:proofErr w:type="spellEnd"/>
+      <w:r>
+        <w:rPr>
+          <w:lang w:val="en-US"/>
+        </w:rPr>
+        <w:t xml:space="preserve"> </w:t>
+      </w:r>
+      <w:r>
+        <w:t>nuvem</w:t>
+      </w:r>
+      <w:r>
+        <w:rPr>
+          <w:lang w:val="en-US"/>
+        </w:rPr>
+        <w:t xml:space="preserve"> para </w:t>
+      </w:r>
+      <w:proofErr w:type="spellStart"/>
+      <w:r>
+        <w:rPr>
+          <w:lang w:val="en-US"/>
+        </w:rPr>
+        <w:t>desenvolvedores</w:t>
+      </w:r>
+      <w:proofErr w:type="spellEnd"/>
+      <w:r>
+        <w:rPr>
+          <w:lang w:val="en-US"/>
+        </w:rPr>
+        <w:t>.</w:t>
+      </w:r>
+      <w:bookmarkStart w:id="0" w:name="_GoBack"/>
+      <w:bookmarkEnd w:id="0"/>
+    </w:p>
+  </w:footnote>
+</w:footnotes>
+</file>
+
 <file path=word/styles.xml><?xml version="1.0" encoding="utf-8"?>
-<w:styles xmlns:mc="http://schemas.openxmlformats.org/markup-compatibility/2006" xmlns:r="http://schemas.openxmlformats.org/officeDocument/2006/relationships" xmlns:w="http://schemas.openxmlformats.org/wordprocessingml/2006/main" xmlns:w14="http://schemas.microsoft.com/office/word/2010/wordml" xmlns:w15="http://schemas.microsoft.com/office/word/2012/wordml" xmlns:w16cid="http://schemas.microsoft.com/office/word/2016/wordml/cid" xmlns:w16se="http://schemas.microsoft.com/office/word/2015/wordml/symex" mc:Ignorable="w14 w15 w16se w16cid">
+<w:styles xmlns:mc="http://schemas.openxmlformats.org/markup-compatibility/2006" xmlns:r="http://schemas.openxmlformats.org/officeDocument/2006/relationships" xmlns:w="http://schemas.openxmlformats.org/wordprocessingml/2006/main" xmlns:w14="http://schemas.microsoft.com/office/word/2010/wordml" xmlns:w15="http://schemas.microsoft.com/office/word/2012/wordml" mc:Ignorable="w14 w15">
   <w:docDefaults>
     <w:rPrDefault>
       <w:rPr>
@@ -2519,7 +3247,7 @@
       </w:pPr>
     </w:pPrDefault>
   </w:docDefaults>
-  <w:latentStyles w:defLockedState="0" w:defUIPriority="99" w:defSemiHidden="0" w:defUnhideWhenUsed="0" w:defQFormat="0" w:count="375">
+  <w:latentStyles w:defLockedState="0" w:defUIPriority="99" w:defSemiHidden="0" w:defUnhideWhenUsed="0" w:defQFormat="0" w:count="371">
     <w:lsdException w:name="Normal" w:uiPriority="0" w:qFormat="1"/>
     <w:lsdException w:name="heading 1" w:uiPriority="9" w:qFormat="1"/>
     <w:lsdException w:name="heading 2" w:semiHidden="1" w:uiPriority="9" w:unhideWhenUsed="1" w:qFormat="1"/>
@@ -2674,7 +3402,7 @@
     <w:lsdException w:name="Table Web 2" w:semiHidden="1" w:unhideWhenUsed="1"/>
     <w:lsdException w:name="Table Web 3" w:semiHidden="1" w:unhideWhenUsed="1"/>
     <w:lsdException w:name="Balloon Text" w:semiHidden="1" w:unhideWhenUsed="1"/>
-    <w:lsdException w:name="Table Grid" w:semiHidden="1" w:uiPriority="59" w:unhideWhenUsed="1"/>
+    <w:lsdException w:name="Table Grid" w:uiPriority="59"/>
     <w:lsdException w:name="Table Theme" w:semiHidden="1" w:unhideWhenUsed="1"/>
     <w:lsdException w:name="Placeholder Text" w:semiHidden="1"/>
     <w:lsdException w:name="No Spacing" w:uiPriority="1" w:qFormat="1"/>
@@ -2891,10 +3619,6 @@
     <w:lsdException w:name="List Table 5 Dark Accent 6" w:uiPriority="50"/>
     <w:lsdException w:name="List Table 6 Colorful Accent 6" w:uiPriority="51"/>
     <w:lsdException w:name="List Table 7 Colorful Accent 6" w:uiPriority="52"/>
-    <w:lsdException w:name="Mention" w:semiHidden="1" w:unhideWhenUsed="1"/>
-    <w:lsdException w:name="Smart Hyperlink" w:semiHidden="1" w:unhideWhenUsed="1"/>
-    <w:lsdException w:name="Hashtag" w:semiHidden="1" w:unhideWhenUsed="1"/>
-    <w:lsdException w:name="Unresolved Mention" w:semiHidden="1" w:unhideWhenUsed="1"/>
   </w:latentStyles>
   <w:style w:type="paragraph" w:default="1" w:styleId="Normal">
     <w:name w:val="Normal"/>
@@ -2945,6 +3669,95 @@
     <w:rPr>
       <w:color w:val="0000FF" w:themeColor="hyperlink"/>
       <w:u w:val="single"/>
+    </w:rPr>
+  </w:style>
+  <w:style w:type="paragraph" w:styleId="Cabealho">
+    <w:name w:val="header"/>
+    <w:basedOn w:val="Normal"/>
+    <w:link w:val="CabealhoChar"/>
+    <w:uiPriority w:val="99"/>
+    <w:unhideWhenUsed/>
+    <w:rsid w:val="009A3812"/>
+    <w:pPr>
+      <w:tabs>
+        <w:tab w:val="center" w:pos="4680"/>
+        <w:tab w:val="right" w:pos="9360"/>
+      </w:tabs>
+    </w:pPr>
+  </w:style>
+  <w:style w:type="character" w:customStyle="1" w:styleId="CabealhoChar">
+    <w:name w:val="Cabeçalho Char"/>
+    <w:basedOn w:val="Fontepargpadro"/>
+    <w:link w:val="Cabealho"/>
+    <w:uiPriority w:val="99"/>
+    <w:rsid w:val="009A3812"/>
+    <w:rPr>
+      <w:sz w:val="24"/>
+      <w:szCs w:val="24"/>
+      <w:lang w:val="pt-BR"/>
+    </w:rPr>
+  </w:style>
+  <w:style w:type="paragraph" w:styleId="Rodap">
+    <w:name w:val="footer"/>
+    <w:basedOn w:val="Normal"/>
+    <w:link w:val="RodapChar"/>
+    <w:uiPriority w:val="99"/>
+    <w:unhideWhenUsed/>
+    <w:rsid w:val="009A3812"/>
+    <w:pPr>
+      <w:tabs>
+        <w:tab w:val="center" w:pos="4680"/>
+        <w:tab w:val="right" w:pos="9360"/>
+      </w:tabs>
+    </w:pPr>
+  </w:style>
+  <w:style w:type="character" w:customStyle="1" w:styleId="RodapChar">
+    <w:name w:val="Rodapé Char"/>
+    <w:basedOn w:val="Fontepargpadro"/>
+    <w:link w:val="Rodap"/>
+    <w:uiPriority w:val="99"/>
+    <w:rsid w:val="009A3812"/>
+    <w:rPr>
+      <w:sz w:val="24"/>
+      <w:szCs w:val="24"/>
+      <w:lang w:val="pt-BR"/>
+    </w:rPr>
+  </w:style>
+  <w:style w:type="paragraph" w:styleId="Textodenotaderodap">
+    <w:name w:val="footnote text"/>
+    <w:basedOn w:val="Normal"/>
+    <w:link w:val="TextodenotaderodapChar"/>
+    <w:uiPriority w:val="99"/>
+    <w:semiHidden/>
+    <w:unhideWhenUsed/>
+    <w:rsid w:val="009A3812"/>
+    <w:rPr>
+      <w:sz w:val="20"/>
+      <w:szCs w:val="20"/>
+    </w:rPr>
+  </w:style>
+  <w:style w:type="character" w:customStyle="1" w:styleId="TextodenotaderodapChar">
+    <w:name w:val="Texto de nota de rodapé Char"/>
+    <w:basedOn w:val="Fontepargpadro"/>
+    <w:link w:val="Textodenotaderodap"/>
+    <w:uiPriority w:val="99"/>
+    <w:semiHidden/>
+    <w:rsid w:val="009A3812"/>
+    <w:rPr>
+      <w:sz w:val="20"/>
+      <w:szCs w:val="20"/>
+      <w:lang w:val="pt-BR"/>
+    </w:rPr>
+  </w:style>
+  <w:style w:type="character" w:styleId="Refdenotaderodap">
+    <w:name w:val="footnote reference"/>
+    <w:basedOn w:val="Fontepargpadro"/>
+    <w:uiPriority w:val="99"/>
+    <w:semiHidden/>
+    <w:unhideWhenUsed/>
+    <w:rsid w:val="009A3812"/>
+    <w:rPr>
+      <w:vertAlign w:val="superscript"/>
     </w:rPr>
   </w:style>
 </w:styles>
@@ -3233,4 +4046,16 @@
   <a:objectDefaults/>
   <a:extraClrSchemeLst/>
 </a:theme>
+</file>
+
+<file path=customXml/item1.xml><?xml version="1.0" encoding="utf-8"?>
+<b:Sources xmlns:b="http://schemas.openxmlformats.org/officeDocument/2006/bibliography" xmlns="http://schemas.openxmlformats.org/officeDocument/2006/bibliography" SelectedStyle="\APASixthEditionOfficeOnline.xsl" StyleName="APA" Version="6"/>
+</file>
+
+<file path=customXml/itemProps1.xml><?xml version="1.0" encoding="utf-8"?>
+<ds:datastoreItem xmlns:ds="http://schemas.openxmlformats.org/officeDocument/2006/customXml" ds:itemID="{0E4F890C-B8DA-4B54-9C75-399489C87D4B}">
+  <ds:schemaRefs>
+    <ds:schemaRef ds:uri="http://schemas.openxmlformats.org/officeDocument/2006/bibliography"/>
+  </ds:schemaRefs>
+</ds:datastoreItem>
 </file>
</xml_diff>